<commit_message>
images for report and tweaks to main
</commit_message>
<xml_diff>
--- a/TBMI26_assignments/TBMI26_Reinforcement_Report.docx
+++ b/TBMI26_assignments/TBMI26_Reinforcement_Report.docx
@@ -187,15 +187,16 @@
           <w:ilvl w:val="0"/>
           <w:numId w:val="0"/>
         </w:numPr>
-        <w:rPr>
-          <w:rFonts w:cs="Calibri"/>
-          <w:lang w:val="en-US"/>
-        </w:rPr>
-      </w:pPr>
-      <w:r>
-        <w:rPr>
-          <w:b w:val="false"/>
-          <w:bCs w:val="false"/>
+        <w:ind w:left="720" w:hanging="0"/>
+        <w:rPr>
+          <w:rFonts w:cs="Calibri"/>
+          <w:lang w:val="en-US"/>
+        </w:rPr>
+      </w:pPr>
+      <w:r>
+        <w:rPr>
+          <w:rFonts w:cs="Calibri"/>
+          <w:lang w:val="en-US"/>
         </w:rPr>
       </w:r>
     </w:p>
@@ -206,6 +207,7 @@
           <w:ilvl w:val="0"/>
           <w:numId w:val="0"/>
         </w:numPr>
+        <w:ind w:left="720" w:hanging="0"/>
         <w:rPr>
           <w:b w:val="false"/>
           <w:b w:val="false"/>
@@ -288,7 +290,7 @@
     <w:p>
       <w:pPr>
         <w:pStyle w:val="ListParagraph"/>
-        <w:ind w:hanging="0"/>
+        <w:ind w:left="720" w:hanging="0"/>
         <w:rPr>
           <w:rFonts w:cs="Calibri"/>
           <w:b w:val="false"/>
@@ -310,7 +312,7 @@
     <w:p>
       <w:pPr>
         <w:pStyle w:val="ListParagraph"/>
-        <w:ind w:hanging="0"/>
+        <w:ind w:left="720" w:hanging="0"/>
         <w:rPr>
           <w:rFonts w:cs="Calibri"/>
           <w:b w:val="false"/>
@@ -343,7 +345,7 @@
     <w:p>
       <w:pPr>
         <w:pStyle w:val="ListParagraph"/>
-        <w:ind w:hanging="0"/>
+        <w:ind w:left="720" w:hanging="0"/>
         <w:rPr>
           <w:rFonts w:cs="Calibri"/>
           <w:b w:val="false"/>
@@ -361,6 +363,8 @@
         </w:rPr>
         <w:t xml:space="preserve">             </w:t>
       </w:r>
+      <w:bookmarkStart w:id="0" w:name="__DdeLink__41_1925368340"/>
+      <w:bookmarkEnd w:id="0"/>
       <w:r>
         <w:rPr>
           <w:rFonts w:cs="Calibri"/>
@@ -457,17 +461,101 @@
         <w:pStyle w:val="ListParagraph"/>
         <w:rPr>
           <w:rFonts w:cs="Calibri"/>
-          <w:b/>
-          <w:b/>
-          <w:lang w:val="en-US"/>
-        </w:rPr>
-      </w:pPr>
-      <w:r>
-        <w:rPr>
-          <w:rFonts w:cs="Calibri"/>
-          <w:b/>
-          <w:lang w:val="en-US"/>
-        </w:rPr>
+          <w:b w:val="false"/>
+          <w:b w:val="false"/>
+          <w:bCs w:val="false"/>
+          <w:lang w:val="en-US"/>
+        </w:rPr>
+      </w:pPr>
+      <w:r>
+        <w:rPr>
+          <w:rFonts w:cs="Calibri"/>
+          <w:b w:val="false"/>
+          <w:bCs w:val="false"/>
+          <w:lang w:val="en-US"/>
+        </w:rPr>
+        <w:t>Q</w:t>
+      </w:r>
+      <w:r>
+        <w:rPr>
+          <w:rFonts w:cs="Calibri"/>
+          <w:b w:val="false"/>
+          <w:bCs w:val="false"/>
+          <w:lang w:val="en-US"/>
+        </w:rPr>
+        <w:t>(s,</w:t>
+      </w:r>
+      <w:r>
+        <w:rPr>
+          <w:rFonts w:cs="Calibri"/>
+          <w:b w:val="false"/>
+          <w:bCs w:val="false"/>
+          <w:lang w:val="en-US"/>
+        </w:rPr>
+        <w:t>a</w:t>
+      </w:r>
+      <w:r>
+        <w:rPr>
+          <w:rFonts w:cs="Calibri"/>
+          <w:b w:val="false"/>
+          <w:bCs w:val="false"/>
+          <w:lang w:val="en-US"/>
+        </w:rPr>
+        <w:t>) = (1-alpha)*</w:t>
+      </w:r>
+      <w:r>
+        <w:rPr>
+          <w:rFonts w:cs="Calibri"/>
+          <w:b w:val="false"/>
+          <w:bCs w:val="false"/>
+          <w:lang w:val="en-US"/>
+        </w:rPr>
+        <w:t>Q</w:t>
+      </w:r>
+      <w:r>
+        <w:rPr>
+          <w:rFonts w:cs="Calibri"/>
+          <w:b w:val="false"/>
+          <w:bCs w:val="false"/>
+          <w:lang w:val="en-US"/>
+        </w:rPr>
+        <w:t>(s,</w:t>
+      </w:r>
+      <w:r>
+        <w:rPr>
+          <w:rFonts w:cs="Calibri"/>
+          <w:b w:val="false"/>
+          <w:bCs w:val="false"/>
+          <w:lang w:val="en-US"/>
+        </w:rPr>
+        <w:t>a</w:t>
+      </w:r>
+      <w:r>
+        <w:rPr>
+          <w:rFonts w:cs="Calibri"/>
+          <w:b w:val="false"/>
+          <w:bCs w:val="false"/>
+          <w:lang w:val="en-US"/>
+        </w:rPr>
+        <w:t>) + alpha*(r(s,</w:t>
+      </w:r>
+      <w:r>
+        <w:rPr>
+          <w:rFonts w:cs="Calibri"/>
+          <w:b w:val="false"/>
+          <w:bCs w:val="false"/>
+          <w:lang w:val="en-US"/>
+        </w:rPr>
+        <w:t>a</w:t>
+      </w:r>
+      <w:r>
+        <w:rPr>
+          <w:rFonts w:cs="Calibri"/>
+          <w:b w:val="false"/>
+          <w:bCs w:val="false"/>
+          <w:lang w:val="en-US"/>
+        </w:rPr>
+        <w:t xml:space="preserve">) + gamma*V(s'))????? </w:t>
       </w:r>
     </w:p>
     <w:p>
@@ -532,40 +620,34 @@
     <w:p>
       <w:pPr>
         <w:pStyle w:val="ListParagraph"/>
-        <w:rPr>
-          <w:rFonts w:cs="Calibri"/>
-          <w:b w:val="false"/>
-          <w:b w:val="false"/>
-          <w:bCs w:val="false"/>
-          <w:lang w:val="en-US"/>
-        </w:rPr>
-      </w:pPr>
-      <w:r>
-        <w:rPr>
-          <w:rFonts w:cs="Calibri"/>
-          <w:b w:val="false"/>
-          <w:bCs w:val="false"/>
-          <w:lang w:val="en-US"/>
-        </w:rPr>
-        <w:t>By adding -inf as the Q value of actions that would move through the borders.</w:t>
-      </w:r>
-    </w:p>
-    <w:p>
-      <w:pPr>
-        <w:pStyle w:val="ListParagraph"/>
-        <w:rPr>
-          <w:rFonts w:cs="Calibri"/>
-          <w:b/>
-          <w:b/>
-          <w:lang w:val="en-US"/>
-        </w:rPr>
-      </w:pPr>
-      <w:r>
-        <w:rPr>
-          <w:rFonts w:cs="Calibri"/>
-          <w:b/>
-          <w:lang w:val="en-US"/>
-        </w:rPr>
+        <w:rPr/>
+      </w:pPr>
+      <w:r>
+        <w:rPr>
+          <w:rFonts w:cs="Calibri"/>
+          <w:b w:val="false"/>
+          <w:bCs w:val="false"/>
+          <w:lang w:val="en-US"/>
+        </w:rPr>
+        <w:t xml:space="preserve">By adding -inf as the Q value of actions </w:t>
+      </w:r>
+      <w:r>
+        <w:rPr>
+          <w:rFonts w:cs="Calibri"/>
+          <w:b w:val="false"/>
+          <w:bCs w:val="false"/>
+          <w:lang w:val="en-US"/>
+        </w:rPr>
+        <w:t>in states</w:t>
+      </w:r>
+      <w:r>
+        <w:rPr>
+          <w:rFonts w:cs="Calibri"/>
+          <w:b w:val="false"/>
+          <w:bCs w:val="false"/>
+          <w:lang w:val="en-US"/>
+        </w:rPr>
+        <w:t xml:space="preserve"> that would move through the borders.</w:t>
       </w:r>
     </w:p>
     <w:p>
@@ -673,12 +755,7 @@
           <w:ilvl w:val="0"/>
           <w:numId w:val="1"/>
         </w:numPr>
-        <w:rPr>
-          <w:rFonts w:cs="Calibri"/>
-          <w:b/>
-          <w:b/>
-          <w:lang w:val="en-US"/>
-        </w:rPr>
+        <w:rPr/>
       </w:pPr>
       <w:r>
         <w:rPr>
@@ -692,6 +769,29 @@
     <w:p>
       <w:pPr>
         <w:pStyle w:val="ListParagraph"/>
+        <w:numPr>
+          <w:ilvl w:val="0"/>
+          <w:numId w:val="0"/>
+        </w:numPr>
+        <w:rPr>
+          <w:b w:val="false"/>
+          <w:b w:val="false"/>
+          <w:bCs w:val="false"/>
+        </w:rPr>
+      </w:pPr>
+      <w:r>
+        <w:rPr>
+          <w:rFonts w:cs="Calibri"/>
+          <w:b w:val="false"/>
+          <w:bCs w:val="false"/>
+          <w:lang w:val="en-US"/>
+        </w:rPr>
+        <w:t>Here we have plotted the policy for each world, after training. The V function can be seen by following the arrows from each starting point.</w:t>
+      </w:r>
+    </w:p>
+    <w:p>
+      <w:pPr>
+        <w:pStyle w:val="ListParagraph"/>
         <w:rPr>
           <w:rFonts w:cs="Calibri"/>
           <w:b/>
@@ -706,7 +806,7 @@
           <w:lang w:val="en-US"/>
         </w:rPr>
         <w:drawing>
-          <wp:anchor behindDoc="0" distT="0" distB="0" distL="0" distR="0" simplePos="0" locked="0" layoutInCell="1" allowOverlap="1" relativeHeight="3">
+          <wp:anchor behindDoc="0" distT="0" distB="0" distL="0" distR="0" simplePos="0" locked="0" layoutInCell="1" allowOverlap="1" relativeHeight="2">
             <wp:simplePos x="0" y="0"/>
             <wp:positionH relativeFrom="column">
               <wp:align>center</wp:align>
@@ -985,7 +1085,7 @@
           <w:lang w:val="en-US"/>
         </w:rPr>
         <w:drawing>
-          <wp:anchor behindDoc="0" distT="0" distB="0" distL="0" distR="0" simplePos="0" locked="0" layoutInCell="1" allowOverlap="1" relativeHeight="4">
+          <wp:anchor behindDoc="0" distT="0" distB="0" distL="0" distR="0" simplePos="0" locked="0" layoutInCell="1" allowOverlap="1" relativeHeight="3">
             <wp:simplePos x="0" y="0"/>
             <wp:positionH relativeFrom="column">
               <wp:posOffset>1395730</wp:posOffset>
@@ -1318,7 +1418,7 @@
           <w:lang w:val="en-US"/>
         </w:rPr>
         <w:drawing>
-          <wp:anchor behindDoc="0" distT="0" distB="0" distL="0" distR="0" simplePos="0" locked="0" layoutInCell="1" allowOverlap="1" relativeHeight="5">
+          <wp:anchor behindDoc="0" distT="0" distB="0" distL="0" distR="0" simplePos="0" locked="0" layoutInCell="1" allowOverlap="1" relativeHeight="4">
             <wp:simplePos x="0" y="0"/>
             <wp:positionH relativeFrom="column">
               <wp:align>center</wp:align>
@@ -1645,12 +1745,304 @@
         </w:rPr>
       </w:pPr>
       <w:r>
-        <w:rPr>
-          <w:rFonts w:cs="Calibri"/>
-          <w:b/>
-          <w:lang w:val="en-US"/>
-        </w:rPr>
-        <w:t>TODO: Prntscrn på 4 här</w:t>
+        <w:rPr/>
+        <w:drawing>
+          <wp:anchor behindDoc="0" distT="0" distB="0" distL="0" distR="0" simplePos="0" locked="0" layoutInCell="1" allowOverlap="1" relativeHeight="12">
+            <wp:simplePos x="0" y="0"/>
+            <wp:positionH relativeFrom="column">
+              <wp:align>center</wp:align>
+            </wp:positionH>
+            <wp:positionV relativeFrom="paragraph">
+              <wp:align>top</wp:align>
+            </wp:positionV>
+            <wp:extent cx="3704590" cy="2780030"/>
+            <wp:effectExtent l="0" t="0" r="0" b="0"/>
+            <wp:wrapSquare wrapText="largest"/>
+            <wp:docPr id="4" name="Bild7" descr=""/>
+            <wp:cNvGraphicFramePr>
+              <a:graphicFrameLocks xmlns:a="http://schemas.openxmlformats.org/drawingml/2006/main" noChangeAspect="1"/>
+            </wp:cNvGraphicFramePr>
+            <a:graphic xmlns:a="http://schemas.openxmlformats.org/drawingml/2006/main">
+              <a:graphicData uri="http://schemas.openxmlformats.org/drawingml/2006/picture">
+                <pic:pic xmlns:pic="http://schemas.openxmlformats.org/drawingml/2006/picture">
+                  <pic:nvPicPr>
+                    <pic:cNvPr id="4" name="Bild7" descr=""/>
+                    <pic:cNvPicPr>
+                      <a:picLocks noChangeAspect="1" noChangeArrowheads="1"/>
+                    </pic:cNvPicPr>
+                  </pic:nvPicPr>
+                  <pic:blipFill>
+                    <a:blip r:embed="rId5"/>
+                    <a:stretch>
+                      <a:fillRect/>
+                    </a:stretch>
+                  </pic:blipFill>
+                  <pic:spPr bwMode="auto">
+                    <a:xfrm>
+                      <a:off x="0" y="0"/>
+                      <a:ext cx="3704590" cy="2780030"/>
+                    </a:xfrm>
+                    <a:prstGeom prst="rect">
+                      <a:avLst/>
+                    </a:prstGeom>
+                  </pic:spPr>
+                </pic:pic>
+              </a:graphicData>
+            </a:graphic>
+          </wp:anchor>
+        </w:drawing>
+      </w:r>
+    </w:p>
+    <w:p>
+      <w:pPr>
+        <w:pStyle w:val="ListParagraph"/>
+        <w:rPr>
+          <w:rFonts w:cs="Calibri"/>
+          <w:b/>
+          <w:b/>
+          <w:lang w:val="en-US"/>
+        </w:rPr>
+      </w:pPr>
+      <w:r>
+        <w:rPr>
+          <w:rFonts w:cs="Calibri"/>
+          <w:b/>
+          <w:lang w:val="en-US"/>
+        </w:rPr>
+      </w:r>
+    </w:p>
+    <w:p>
+      <w:pPr>
+        <w:pStyle w:val="ListParagraph"/>
+        <w:rPr>
+          <w:rFonts w:cs="Calibri"/>
+          <w:b/>
+          <w:b/>
+          <w:lang w:val="en-US"/>
+        </w:rPr>
+      </w:pPr>
+      <w:r>
+        <w:rPr>
+          <w:rFonts w:cs="Calibri"/>
+          <w:b/>
+          <w:lang w:val="en-US"/>
+        </w:rPr>
+      </w:r>
+    </w:p>
+    <w:p>
+      <w:pPr>
+        <w:pStyle w:val="ListParagraph"/>
+        <w:rPr>
+          <w:rFonts w:cs="Calibri"/>
+          <w:b/>
+          <w:b/>
+          <w:lang w:val="en-US"/>
+        </w:rPr>
+      </w:pPr>
+      <w:r>
+        <w:rPr>
+          <w:rFonts w:cs="Calibri"/>
+          <w:b/>
+          <w:lang w:val="en-US"/>
+        </w:rPr>
+      </w:r>
+    </w:p>
+    <w:p>
+      <w:pPr>
+        <w:pStyle w:val="ListParagraph"/>
+        <w:rPr>
+          <w:rFonts w:cs="Calibri"/>
+          <w:b/>
+          <w:b/>
+          <w:lang w:val="en-US"/>
+        </w:rPr>
+      </w:pPr>
+      <w:r>
+        <w:rPr>
+          <w:rFonts w:cs="Calibri"/>
+          <w:b/>
+          <w:lang w:val="en-US"/>
+        </w:rPr>
+      </w:r>
+    </w:p>
+    <w:p>
+      <w:pPr>
+        <w:pStyle w:val="ListParagraph"/>
+        <w:rPr>
+          <w:rFonts w:cs="Calibri"/>
+          <w:b/>
+          <w:b/>
+          <w:lang w:val="en-US"/>
+        </w:rPr>
+      </w:pPr>
+      <w:r>
+        <w:rPr>
+          <w:rFonts w:cs="Calibri"/>
+          <w:b/>
+          <w:lang w:val="en-US"/>
+        </w:rPr>
+      </w:r>
+    </w:p>
+    <w:p>
+      <w:pPr>
+        <w:pStyle w:val="ListParagraph"/>
+        <w:rPr>
+          <w:rFonts w:cs="Calibri"/>
+          <w:b/>
+          <w:b/>
+          <w:lang w:val="en-US"/>
+        </w:rPr>
+      </w:pPr>
+      <w:r>
+        <w:rPr>
+          <w:rFonts w:cs="Calibri"/>
+          <w:b/>
+          <w:lang w:val="en-US"/>
+        </w:rPr>
+      </w:r>
+    </w:p>
+    <w:p>
+      <w:pPr>
+        <w:pStyle w:val="ListParagraph"/>
+        <w:rPr>
+          <w:rFonts w:cs="Calibri"/>
+          <w:b/>
+          <w:b/>
+          <w:lang w:val="en-US"/>
+        </w:rPr>
+      </w:pPr>
+      <w:r>
+        <w:rPr>
+          <w:rFonts w:cs="Calibri"/>
+          <w:b/>
+          <w:lang w:val="en-US"/>
+        </w:rPr>
+      </w:r>
+    </w:p>
+    <w:p>
+      <w:pPr>
+        <w:pStyle w:val="ListParagraph"/>
+        <w:rPr>
+          <w:rFonts w:cs="Calibri"/>
+          <w:b/>
+          <w:b/>
+          <w:lang w:val="en-US"/>
+        </w:rPr>
+      </w:pPr>
+      <w:r>
+        <w:rPr>
+          <w:rFonts w:cs="Calibri"/>
+          <w:b/>
+          <w:lang w:val="en-US"/>
+        </w:rPr>
+      </w:r>
+    </w:p>
+    <w:p>
+      <w:pPr>
+        <w:pStyle w:val="ListParagraph"/>
+        <w:rPr>
+          <w:rFonts w:cs="Calibri"/>
+          <w:b/>
+          <w:b/>
+          <w:lang w:val="en-US"/>
+        </w:rPr>
+      </w:pPr>
+      <w:r>
+        <w:rPr>
+          <w:rFonts w:cs="Calibri"/>
+          <w:b/>
+          <w:lang w:val="en-US"/>
+        </w:rPr>
+      </w:r>
+    </w:p>
+    <w:p>
+      <w:pPr>
+        <w:pStyle w:val="ListParagraph"/>
+        <w:rPr>
+          <w:rFonts w:cs="Calibri"/>
+          <w:b/>
+          <w:b/>
+          <w:lang w:val="en-US"/>
+        </w:rPr>
+      </w:pPr>
+      <w:r>
+        <w:rPr>
+          <w:rFonts w:cs="Calibri"/>
+          <w:b/>
+          <w:lang w:val="en-US"/>
+        </w:rPr>
+      </w:r>
+    </w:p>
+    <w:p>
+      <w:pPr>
+        <w:pStyle w:val="ListParagraph"/>
+        <w:rPr>
+          <w:rFonts w:cs="Calibri"/>
+          <w:b/>
+          <w:b/>
+          <w:lang w:val="en-US"/>
+        </w:rPr>
+      </w:pPr>
+      <w:r>
+        <w:rPr>
+          <w:rFonts w:cs="Calibri"/>
+          <w:b/>
+          <w:lang w:val="en-US"/>
+        </w:rPr>
+      </w:r>
+    </w:p>
+    <w:p>
+      <w:pPr>
+        <w:pStyle w:val="ListParagraph"/>
+        <w:rPr>
+          <w:rFonts w:cs="Calibri"/>
+          <w:b/>
+          <w:b/>
+          <w:lang w:val="en-US"/>
+        </w:rPr>
+      </w:pPr>
+      <w:r>
+        <w:rPr>
+          <w:rFonts w:cs="Calibri"/>
+          <w:b/>
+          <w:lang w:val="en-US"/>
+        </w:rPr>
+      </w:r>
+    </w:p>
+    <w:p>
+      <w:pPr>
+        <w:pStyle w:val="ListParagraph"/>
+        <w:rPr>
+          <w:rFonts w:cs="Calibri"/>
+          <w:b/>
+          <w:b/>
+          <w:lang w:val="en-US"/>
+        </w:rPr>
+      </w:pPr>
+      <w:r>
+        <w:rPr>
+          <w:rFonts w:cs="Calibri"/>
+          <w:b/>
+          <w:lang w:val="en-US"/>
+        </w:rPr>
+      </w:r>
+    </w:p>
+    <w:p>
+      <w:pPr>
+        <w:pStyle w:val="ListParagraph"/>
+        <w:rPr>
+          <w:rFonts w:cs="Calibri"/>
+          <w:b/>
+          <w:b/>
+          <w:lang w:val="en-US"/>
+        </w:rPr>
+      </w:pPr>
+      <w:r>
+        <w:rPr>
+          <w:rFonts w:cs="Calibri"/>
+          <w:b/>
+          <w:lang w:val="en-US"/>
+        </w:rPr>
       </w:r>
     </w:p>
     <w:p>
@@ -1688,7 +2080,1015 @@
         </w:rPr>
         <w:t xml:space="preserve">For each “world”: describe the key observations you have made with respect to parameter choices. Provide “documentation” of the parameters you have used for each figure! A “good rule” is to provide each figure with a caption. Plot policies and the V-function for appropriate worlds to the extent you find appropriate in order to explain what you have done and learned during the assignment. </w:t>
         <w:br/>
+      </w:r>
+    </w:p>
+    <w:p>
+      <w:pPr>
+        <w:pStyle w:val="ListParagraph"/>
+        <w:numPr>
+          <w:ilvl w:val="0"/>
+          <w:numId w:val="0"/>
+        </w:numPr>
+        <w:rPr/>
+      </w:pPr>
+      <w:r>
+        <w:rPr>
+          <w:rFonts w:cs="Calibri"/>
+          <w:b w:val="false"/>
+          <w:bCs w:val="false"/>
+          <w:lang w:val="en-US"/>
+        </w:rPr>
+        <w:t>It was found in general that decreasing epsilon with time was beneficial. This may be because initially it is very important that the agent explores a lot of different actions, and later it becomes important to exploit the knowledge obtained to find optimal solutions.</w:t>
+      </w:r>
+    </w:p>
+    <w:p>
+      <w:pPr>
+        <w:pStyle w:val="ListParagraph"/>
+        <w:numPr>
+          <w:ilvl w:val="0"/>
+          <w:numId w:val="0"/>
+        </w:numPr>
+        <w:rPr/>
+      </w:pPr>
+      <w:r>
+        <w:rPr>
+          <w:rFonts w:cs="Calibri"/>
+          <w:b w:val="false"/>
+          <w:bCs w:val="false"/>
+          <w:lang w:val="en-US"/>
+        </w:rPr>
+        <w:t xml:space="preserve"> </w:t>
+      </w:r>
+    </w:p>
+    <w:p>
+      <w:pPr>
+        <w:pStyle w:val="ListParagraph"/>
+        <w:numPr>
+          <w:ilvl w:val="0"/>
+          <w:numId w:val="0"/>
+        </w:numPr>
+        <w:rPr/>
+      </w:pPr>
+      <w:r>
+        <w:rPr>
+          <w:rFonts w:cs="Calibri"/>
+          <w:b w:val="false"/>
+          <w:bCs w:val="false"/>
+          <w:lang w:val="en-US"/>
+        </w:rPr>
+        <w:t>For the worlds tested a low alpha worked well, around ~0.2.</w:t>
+      </w:r>
+    </w:p>
+    <w:p>
+      <w:pPr>
+        <w:pStyle w:val="ListParagraph"/>
+        <w:rPr>
+          <w:rFonts w:cs="Calibri"/>
+          <w:b w:val="false"/>
+          <w:b w:val="false"/>
+          <w:bCs w:val="false"/>
+          <w:lang w:val="en-US"/>
+        </w:rPr>
+      </w:pPr>
+      <w:r>
+        <w:rPr/>
+      </w:r>
+    </w:p>
+    <w:p>
+      <w:pPr>
+        <w:pStyle w:val="ListParagraph"/>
+        <w:rPr/>
+      </w:pPr>
+      <w:r>
+        <w:rPr>
+          <w:rFonts w:cs="Calibri"/>
+          <w:b w:val="false"/>
+          <w:bCs w:val="false"/>
+          <w:lang w:val="en-US"/>
+        </w:rPr>
+        <w:t xml:space="preserve">Gamma was set high at around ~0.9 in all worlds. In world 4 especially, increasing gamma was very beneficially to performance as illustrated in the </w:t>
+      </w:r>
+      <w:r>
+        <w:rPr>
+          <w:rFonts w:cs="Calibri"/>
+          <w:b w:val="false"/>
+          <w:bCs w:val="false"/>
+          <w:lang w:val="en-US"/>
+        </w:rPr>
+        <w:t>3</w:t>
+      </w:r>
+      <w:r>
+        <w:rPr>
+          <w:rFonts w:cs="Calibri"/>
+          <w:b w:val="false"/>
+          <w:bCs w:val="false"/>
+          <w:lang w:val="en-US"/>
+        </w:rPr>
+        <w:t xml:space="preserve"> plots below. </w:t>
+      </w:r>
+    </w:p>
+    <w:p>
+      <w:pPr>
+        <w:pStyle w:val="ListParagraph"/>
+        <w:rPr>
+          <w:rFonts w:cs="Calibri"/>
+          <w:b w:val="false"/>
+          <w:b w:val="false"/>
+          <w:bCs w:val="false"/>
+          <w:lang w:val="en-US"/>
+        </w:rPr>
+      </w:pPr>
+      <w:r>
+        <w:rPr/>
+      </w:r>
+      <w:r>
+        <mc:AlternateContent>
+          <mc:Choice Requires="wps">
+            <w:drawing>
+              <wp:anchor behindDoc="0" distT="0" distB="0" distL="0" distR="0" simplePos="0" locked="0" layoutInCell="1" allowOverlap="1" relativeHeight="6">
+                <wp:simplePos x="0" y="0"/>
+                <wp:positionH relativeFrom="column">
+                  <wp:posOffset>394335</wp:posOffset>
+                </wp:positionH>
+                <wp:positionV relativeFrom="paragraph">
+                  <wp:posOffset>129540</wp:posOffset>
+                </wp:positionV>
+                <wp:extent cx="2700020" cy="2288540"/>
+                <wp:effectExtent l="0" t="0" r="0" b="0"/>
+                <wp:wrapSquare wrapText="largest"/>
+                <wp:docPr id="5" name="Ram1"/>
+                <a:graphic xmlns:a="http://schemas.openxmlformats.org/drawingml/2006/main">
+                  <a:graphicData uri="http://schemas.microsoft.com/office/word/2010/wordprocessingShape">
+                    <wps:wsp>
+                      <wps:cNvSpPr txBox="1"/>
+                      <wps:spPr>
+                        <a:xfrm>
+                          <a:off x="0" y="0"/>
+                          <a:ext cx="2700020" cy="2288540"/>
+                        </a:xfrm>
+                        <a:prstGeom prst="rect"/>
+                      </wps:spPr>
+                      <wps:txbx>
+                        <w:txbxContent>
+                          <w:p>
+                            <w:pPr>
+                              <w:pStyle w:val="Illustration"/>
+                              <w:spacing w:before="120" w:after="120"/>
+                              <w:rPr/>
+                            </w:pPr>
+                            <w:r>
+                              <w:rPr/>
+                              <w:t xml:space="preserve"> </w:t>
+                              <w:drawing>
+                                <wp:inline distT="0" distB="0" distL="0" distR="0">
+                                  <wp:extent cx="2700020" cy="2026285"/>
+                                  <wp:effectExtent l="0" t="0" r="0" b="0"/>
+                                  <wp:docPr id="6" name="Bild4" descr=""/>
+                                  <wp:cNvGraphicFramePr>
+                                    <a:graphicFrameLocks xmlns:a="http://schemas.openxmlformats.org/drawingml/2006/main" noChangeAspect="1"/>
+                                  </wp:cNvGraphicFramePr>
+                                  <a:graphic xmlns:a="http://schemas.openxmlformats.org/drawingml/2006/main">
+                                    <a:graphicData uri="http://schemas.openxmlformats.org/drawingml/2006/picture">
+                                      <pic:pic xmlns:pic="http://schemas.openxmlformats.org/drawingml/2006/picture">
+                                        <pic:nvPicPr>
+                                          <pic:cNvPr id="6" name="Bild4" descr=""/>
+                                          <pic:cNvPicPr>
+                                            <a:picLocks noChangeAspect="1" noChangeArrowheads="1"/>
+                                          </pic:cNvPicPr>
+                                        </pic:nvPicPr>
+                                        <pic:blipFill>
+                                          <a:blip r:embed="rId6"/>
+                                          <a:stretch>
+                                            <a:fillRect/>
+                                          </a:stretch>
+                                        </pic:blipFill>
+                                        <pic:spPr bwMode="auto">
+                                          <a:xfrm>
+                                            <a:off x="0" y="0"/>
+                                            <a:ext cx="2700020" cy="2026285"/>
+                                          </a:xfrm>
+                                          <a:prstGeom prst="rect">
+                                            <a:avLst/>
+                                          </a:prstGeom>
+                                        </pic:spPr>
+                                      </pic:pic>
+                                    </a:graphicData>
+                                  </a:graphic>
+                                </wp:inline>
+                              </w:drawing>
+                            </w:r>
+                            <w:r>
+                              <w:rPr/>
+                              <w:t>Gamma = 0.2</w:t>
+                            </w:r>
+                          </w:p>
+                        </w:txbxContent>
+                      </wps:txbx>
+                      <wps:bodyPr anchor="t" lIns="0" tIns="0" rIns="0" bIns="0">
+                        <a:noAutofit/>
+                      </wps:bodyPr>
+                    </wps:wsp>
+                  </a:graphicData>
+                </a:graphic>
+              </wp:anchor>
+            </w:drawing>
+          </mc:Choice>
+          <mc:Fallback>
+            <w:pict>
+              <v:rect style="position:absolute;rotation:0;width:212.6pt;height:180.2pt;mso-wrap-distance-left:0pt;mso-wrap-distance-right:0pt;mso-wrap-distance-top:0pt;mso-wrap-distance-bottom:0pt;margin-top:10.2pt;mso-position-vertical-relative:text;margin-left:31.05pt;mso-position-horizontal-relative:text">
+                <v:textbox inset="0in,0in,0in,0in">
+                  <w:txbxContent>
+                    <w:p>
+                      <w:pPr>
+                        <w:pStyle w:val="Illustration"/>
+                        <w:spacing w:before="120" w:after="120"/>
+                        <w:rPr/>
+                      </w:pPr>
+                      <w:r>
+                        <w:rPr/>
+                        <w:t xml:space="preserve"> </w:t>
+                        <w:drawing>
+                          <wp:inline distT="0" distB="0" distL="0" distR="0">
+                            <wp:extent cx="2700020" cy="2026285"/>
+                            <wp:effectExtent l="0" t="0" r="0" b="0"/>
+                            <wp:docPr id="7" name="Bild4" descr=""/>
+                            <wp:cNvGraphicFramePr>
+                              <a:graphicFrameLocks xmlns:a="http://schemas.openxmlformats.org/drawingml/2006/main" noChangeAspect="1"/>
+                            </wp:cNvGraphicFramePr>
+                            <a:graphic xmlns:a="http://schemas.openxmlformats.org/drawingml/2006/main">
+                              <a:graphicData uri="http://schemas.openxmlformats.org/drawingml/2006/picture">
+                                <pic:pic xmlns:pic="http://schemas.openxmlformats.org/drawingml/2006/picture">
+                                  <pic:nvPicPr>
+                                    <pic:cNvPr id="7" name="Bild4" descr=""/>
+                                    <pic:cNvPicPr>
+                                      <a:picLocks noChangeAspect="1" noChangeArrowheads="1"/>
+                                    </pic:cNvPicPr>
+                                  </pic:nvPicPr>
+                                  <pic:blipFill>
+                                    <a:blip r:embed="rId6"/>
+                                    <a:stretch>
+                                      <a:fillRect/>
+                                    </a:stretch>
+                                  </pic:blipFill>
+                                  <pic:spPr bwMode="auto">
+                                    <a:xfrm>
+                                      <a:off x="0" y="0"/>
+                                      <a:ext cx="2700020" cy="2026285"/>
+                                    </a:xfrm>
+                                    <a:prstGeom prst="rect">
+                                      <a:avLst/>
+                                    </a:prstGeom>
+                                  </pic:spPr>
+                                </pic:pic>
+                              </a:graphicData>
+                            </a:graphic>
+                          </wp:inline>
+                        </w:drawing>
+                      </w:r>
+                      <w:r>
+                        <w:rPr/>
+                        <w:t>Gamma = 0.2</w:t>
+                      </w:r>
+                    </w:p>
+                  </w:txbxContent>
+                </v:textbox>
+                <w10:wrap type="square" side="largest"/>
+              </v:rect>
+            </w:pict>
+          </mc:Fallback>
+        </mc:AlternateContent>
+      </w:r>
+    </w:p>
+    <w:p>
+      <w:pPr>
+        <w:pStyle w:val="ListParagraph"/>
+        <w:numPr>
+          <w:ilvl w:val="0"/>
+          <w:numId w:val="0"/>
+        </w:numPr>
+        <w:rPr/>
+      </w:pPr>
+      <w:r>
+        <w:rPr>
+          <w:rFonts w:cs="Calibri"/>
+          <w:b/>
+          <w:lang w:val="en-US"/>
+        </w:rPr>
         <w:br/>
+      </w:r>
+      <w:r>
+        <mc:AlternateContent>
+          <mc:Choice Requires="wps">
+            <w:drawing>
+              <wp:anchor behindDoc="0" distT="0" distB="0" distL="0" distR="0" simplePos="0" locked="0" layoutInCell="1" allowOverlap="1" relativeHeight="8">
+                <wp:simplePos x="0" y="0"/>
+                <wp:positionH relativeFrom="column">
+                  <wp:posOffset>3844290</wp:posOffset>
+                </wp:positionH>
+                <wp:positionV relativeFrom="paragraph">
+                  <wp:posOffset>80645</wp:posOffset>
+                </wp:positionV>
+                <wp:extent cx="2536825" cy="2165985"/>
+                <wp:effectExtent l="0" t="0" r="0" b="0"/>
+                <wp:wrapSquare wrapText="largest"/>
+                <wp:docPr id="8" name="Ram2"/>
+                <a:graphic xmlns:a="http://schemas.openxmlformats.org/drawingml/2006/main">
+                  <a:graphicData uri="http://schemas.microsoft.com/office/word/2010/wordprocessingShape">
+                    <wps:wsp>
+                      <wps:cNvSpPr txBox="1"/>
+                      <wps:spPr>
+                        <a:xfrm>
+                          <a:off x="0" y="0"/>
+                          <a:ext cx="2536825" cy="2165985"/>
+                        </a:xfrm>
+                        <a:prstGeom prst="rect"/>
+                      </wps:spPr>
+                      <wps:txbx>
+                        <w:txbxContent>
+                          <w:p>
+                            <w:pPr>
+                              <w:pStyle w:val="Illustration"/>
+                              <w:spacing w:before="120" w:after="120"/>
+                              <w:rPr/>
+                            </w:pPr>
+                            <w:r>
+                              <w:rPr/>
+                              <w:t>Gamma = 0.95</w:t>
+                              <w:drawing>
+                                <wp:inline distT="0" distB="0" distL="0" distR="0">
+                                  <wp:extent cx="2536825" cy="1903730"/>
+                                  <wp:effectExtent l="0" t="0" r="0" b="0"/>
+                                  <wp:docPr id="9" name="Bild5" descr=""/>
+                                  <wp:cNvGraphicFramePr>
+                                    <a:graphicFrameLocks xmlns:a="http://schemas.openxmlformats.org/drawingml/2006/main" noChangeAspect="1"/>
+                                  </wp:cNvGraphicFramePr>
+                                  <a:graphic xmlns:a="http://schemas.openxmlformats.org/drawingml/2006/main">
+                                    <a:graphicData uri="http://schemas.openxmlformats.org/drawingml/2006/picture">
+                                      <pic:pic xmlns:pic="http://schemas.openxmlformats.org/drawingml/2006/picture">
+                                        <pic:nvPicPr>
+                                          <pic:cNvPr id="9" name="Bild5" descr=""/>
+                                          <pic:cNvPicPr>
+                                            <a:picLocks noChangeAspect="1" noChangeArrowheads="1"/>
+                                          </pic:cNvPicPr>
+                                        </pic:nvPicPr>
+                                        <pic:blipFill>
+                                          <a:blip r:embed="rId7"/>
+                                          <a:stretch>
+                                            <a:fillRect/>
+                                          </a:stretch>
+                                        </pic:blipFill>
+                                        <pic:spPr bwMode="auto">
+                                          <a:xfrm>
+                                            <a:off x="0" y="0"/>
+                                            <a:ext cx="2536825" cy="1903730"/>
+                                          </a:xfrm>
+                                          <a:prstGeom prst="rect">
+                                            <a:avLst/>
+                                          </a:prstGeom>
+                                        </pic:spPr>
+                                      </pic:pic>
+                                    </a:graphicData>
+                                  </a:graphic>
+                                </wp:inline>
+                              </w:drawing>
+                            </w:r>
+                          </w:p>
+                        </w:txbxContent>
+                      </wps:txbx>
+                      <wps:bodyPr anchor="t" lIns="0" tIns="0" rIns="0" bIns="0">
+                        <a:noAutofit/>
+                      </wps:bodyPr>
+                    </wps:wsp>
+                  </a:graphicData>
+                </a:graphic>
+              </wp:anchor>
+            </w:drawing>
+          </mc:Choice>
+          <mc:Fallback>
+            <w:pict>
+              <v:rect style="position:absolute;rotation:0;width:199.75pt;height:170.55pt;mso-wrap-distance-left:0pt;mso-wrap-distance-right:0pt;mso-wrap-distance-top:0pt;mso-wrap-distance-bottom:0pt;margin-top:6.35pt;mso-position-vertical-relative:text;margin-left:302.7pt;mso-position-horizontal-relative:text">
+                <v:textbox inset="0in,0in,0in,0in">
+                  <w:txbxContent>
+                    <w:p>
+                      <w:pPr>
+                        <w:pStyle w:val="Illustration"/>
+                        <w:spacing w:before="120" w:after="120"/>
+                        <w:rPr/>
+                      </w:pPr>
+                      <w:r>
+                        <w:rPr/>
+                        <w:t>Gamma = 0.95</w:t>
+                        <w:drawing>
+                          <wp:inline distT="0" distB="0" distL="0" distR="0">
+                            <wp:extent cx="2536825" cy="1903730"/>
+                            <wp:effectExtent l="0" t="0" r="0" b="0"/>
+                            <wp:docPr id="10" name="Bild5" descr=""/>
+                            <wp:cNvGraphicFramePr>
+                              <a:graphicFrameLocks xmlns:a="http://schemas.openxmlformats.org/drawingml/2006/main" noChangeAspect="1"/>
+                            </wp:cNvGraphicFramePr>
+                            <a:graphic xmlns:a="http://schemas.openxmlformats.org/drawingml/2006/main">
+                              <a:graphicData uri="http://schemas.openxmlformats.org/drawingml/2006/picture">
+                                <pic:pic xmlns:pic="http://schemas.openxmlformats.org/drawingml/2006/picture">
+                                  <pic:nvPicPr>
+                                    <pic:cNvPr id="10" name="Bild5" descr=""/>
+                                    <pic:cNvPicPr>
+                                      <a:picLocks noChangeAspect="1" noChangeArrowheads="1"/>
+                                    </pic:cNvPicPr>
+                                  </pic:nvPicPr>
+                                  <pic:blipFill>
+                                    <a:blip r:embed="rId7"/>
+                                    <a:stretch>
+                                      <a:fillRect/>
+                                    </a:stretch>
+                                  </pic:blipFill>
+                                  <pic:spPr bwMode="auto">
+                                    <a:xfrm>
+                                      <a:off x="0" y="0"/>
+                                      <a:ext cx="2536825" cy="1903730"/>
+                                    </a:xfrm>
+                                    <a:prstGeom prst="rect">
+                                      <a:avLst/>
+                                    </a:prstGeom>
+                                  </pic:spPr>
+                                </pic:pic>
+                              </a:graphicData>
+                            </a:graphic>
+                          </wp:inline>
+                        </w:drawing>
+                      </w:r>
+                    </w:p>
+                  </w:txbxContent>
+                </v:textbox>
+                <w10:wrap type="square" side="largest"/>
+              </v:rect>
+            </w:pict>
+          </mc:Fallback>
+        </mc:AlternateContent>
+      </w:r>
+    </w:p>
+    <w:p>
+      <w:pPr>
+        <w:pStyle w:val="ListParagraph"/>
+        <w:rPr>
+          <w:rFonts w:cs="Calibri"/>
+          <w:b/>
+          <w:b/>
+          <w:lang w:val="en-US"/>
+        </w:rPr>
+      </w:pPr>
+      <w:r>
+        <w:rPr/>
+      </w:r>
+    </w:p>
+    <w:p>
+      <w:pPr>
+        <w:pStyle w:val="ListParagraph"/>
+        <w:rPr>
+          <w:rFonts w:cs="Calibri"/>
+          <w:b/>
+          <w:b/>
+          <w:lang w:val="en-US"/>
+        </w:rPr>
+      </w:pPr>
+      <w:r>
+        <w:rPr/>
+      </w:r>
+    </w:p>
+    <w:p>
+      <w:pPr>
+        <w:pStyle w:val="ListParagraph"/>
+        <w:rPr>
+          <w:rFonts w:cs="Calibri"/>
+          <w:b/>
+          <w:b/>
+          <w:lang w:val="en-US"/>
+        </w:rPr>
+      </w:pPr>
+      <w:r>
+        <w:rPr/>
+      </w:r>
+    </w:p>
+    <w:p>
+      <w:pPr>
+        <w:pStyle w:val="ListParagraph"/>
+        <w:rPr>
+          <w:rFonts w:cs="Calibri"/>
+          <w:b/>
+          <w:b/>
+          <w:lang w:val="en-US"/>
+        </w:rPr>
+      </w:pPr>
+      <w:r>
+        <w:rPr/>
+      </w:r>
+    </w:p>
+    <w:p>
+      <w:pPr>
+        <w:pStyle w:val="ListParagraph"/>
+        <w:rPr>
+          <w:rFonts w:cs="Calibri"/>
+          <w:b/>
+          <w:b/>
+          <w:lang w:val="en-US"/>
+        </w:rPr>
+      </w:pPr>
+      <w:r>
+        <w:rPr/>
+      </w:r>
+    </w:p>
+    <w:p>
+      <w:pPr>
+        <w:pStyle w:val="ListParagraph"/>
+        <w:rPr>
+          <w:rFonts w:cs="Calibri"/>
+          <w:b/>
+          <w:b/>
+          <w:lang w:val="en-US"/>
+        </w:rPr>
+      </w:pPr>
+      <w:r>
+        <w:rPr/>
+      </w:r>
+    </w:p>
+    <w:p>
+      <w:pPr>
+        <w:pStyle w:val="ListParagraph"/>
+        <w:rPr>
+          <w:rFonts w:cs="Calibri"/>
+          <w:b/>
+          <w:b/>
+          <w:lang w:val="en-US"/>
+        </w:rPr>
+      </w:pPr>
+      <w:r>
+        <w:rPr/>
+      </w:r>
+    </w:p>
+    <w:p>
+      <w:pPr>
+        <w:pStyle w:val="ListParagraph"/>
+        <w:rPr>
+          <w:rFonts w:cs="Calibri"/>
+          <w:b/>
+          <w:b/>
+          <w:lang w:val="en-US"/>
+        </w:rPr>
+      </w:pPr>
+      <w:r>
+        <w:rPr/>
+      </w:r>
+    </w:p>
+    <w:p>
+      <w:pPr>
+        <w:pStyle w:val="ListParagraph"/>
+        <w:rPr>
+          <w:rFonts w:cs="Calibri"/>
+          <w:b/>
+          <w:b/>
+          <w:lang w:val="en-US"/>
+        </w:rPr>
+      </w:pPr>
+      <w:r>
+        <w:rPr/>
+      </w:r>
+    </w:p>
+    <w:p>
+      <w:pPr>
+        <w:pStyle w:val="ListParagraph"/>
+        <w:rPr>
+          <w:rFonts w:cs="Calibri"/>
+          <w:b/>
+          <w:b/>
+          <w:lang w:val="en-US"/>
+        </w:rPr>
+      </w:pPr>
+      <w:r>
+        <w:rPr/>
+      </w:r>
+    </w:p>
+    <w:p>
+      <w:pPr>
+        <w:pStyle w:val="ListParagraph"/>
+        <w:rPr>
+          <w:rFonts w:cs="Calibri"/>
+          <w:b/>
+          <w:b/>
+          <w:lang w:val="en-US"/>
+        </w:rPr>
+      </w:pPr>
+      <w:r>
+        <w:rPr/>
+      </w:r>
+    </w:p>
+    <w:p>
+      <w:pPr>
+        <w:pStyle w:val="ListParagraph"/>
+        <w:rPr>
+          <w:rFonts w:cs="Calibri"/>
+          <w:b/>
+          <w:b/>
+          <w:lang w:val="en-US"/>
+        </w:rPr>
+      </w:pPr>
+      <w:r>
+        <w:rPr/>
+      </w:r>
+      <w:r>
+        <mc:AlternateContent>
+          <mc:Choice Requires="wps">
+            <w:drawing>
+              <wp:anchor behindDoc="0" distT="0" distB="0" distL="0" distR="0" simplePos="0" locked="0" layoutInCell="1" allowOverlap="1" relativeHeight="10">
+                <wp:simplePos x="0" y="0"/>
+                <wp:positionH relativeFrom="column">
+                  <wp:posOffset>496570</wp:posOffset>
+                </wp:positionH>
+                <wp:positionV relativeFrom="paragraph">
+                  <wp:posOffset>0</wp:posOffset>
+                </wp:positionV>
+                <wp:extent cx="2822575" cy="2380615"/>
+                <wp:effectExtent l="0" t="0" r="0" b="0"/>
+                <wp:wrapSquare wrapText="largest"/>
+                <wp:docPr id="11" name="Ram3"/>
+                <a:graphic xmlns:a="http://schemas.openxmlformats.org/drawingml/2006/main">
+                  <a:graphicData uri="http://schemas.microsoft.com/office/word/2010/wordprocessingShape">
+                    <wps:wsp>
+                      <wps:cNvSpPr txBox="1"/>
+                      <wps:spPr>
+                        <a:xfrm>
+                          <a:off x="0" y="0"/>
+                          <a:ext cx="2822575" cy="2380615"/>
+                        </a:xfrm>
+                        <a:prstGeom prst="rect"/>
+                      </wps:spPr>
+                      <wps:txbx>
+                        <w:txbxContent>
+                          <w:p>
+                            <w:pPr>
+                              <w:pStyle w:val="Illustration"/>
+                              <w:spacing w:before="120" w:after="120"/>
+                              <w:rPr/>
+                            </w:pPr>
+                            <w:r>
+                              <w:rPr/>
+                              <w:t>Gamma = 0.999</w:t>
+                              <w:drawing>
+                                <wp:inline distT="0" distB="0" distL="0" distR="0">
+                                  <wp:extent cx="2822575" cy="2118360"/>
+                                  <wp:effectExtent l="0" t="0" r="0" b="0"/>
+                                  <wp:docPr id="12" name="Bild6" descr=""/>
+                                  <wp:cNvGraphicFramePr>
+                                    <a:graphicFrameLocks xmlns:a="http://schemas.openxmlformats.org/drawingml/2006/main" noChangeAspect="1"/>
+                                  </wp:cNvGraphicFramePr>
+                                  <a:graphic xmlns:a="http://schemas.openxmlformats.org/drawingml/2006/main">
+                                    <a:graphicData uri="http://schemas.openxmlformats.org/drawingml/2006/picture">
+                                      <pic:pic xmlns:pic="http://schemas.openxmlformats.org/drawingml/2006/picture">
+                                        <pic:nvPicPr>
+                                          <pic:cNvPr id="12" name="Bild6" descr=""/>
+                                          <pic:cNvPicPr>
+                                            <a:picLocks noChangeAspect="1" noChangeArrowheads="1"/>
+                                          </pic:cNvPicPr>
+                                        </pic:nvPicPr>
+                                        <pic:blipFill>
+                                          <a:blip r:embed="rId8"/>
+                                          <a:stretch>
+                                            <a:fillRect/>
+                                          </a:stretch>
+                                        </pic:blipFill>
+                                        <pic:spPr bwMode="auto">
+                                          <a:xfrm>
+                                            <a:off x="0" y="0"/>
+                                            <a:ext cx="2822575" cy="2118360"/>
+                                          </a:xfrm>
+                                          <a:prstGeom prst="rect">
+                                            <a:avLst/>
+                                          </a:prstGeom>
+                                        </pic:spPr>
+                                      </pic:pic>
+                                    </a:graphicData>
+                                  </a:graphic>
+                                </wp:inline>
+                              </w:drawing>
+                            </w:r>
+                          </w:p>
+                        </w:txbxContent>
+                      </wps:txbx>
+                      <wps:bodyPr anchor="t" lIns="0" tIns="0" rIns="0" bIns="0">
+                        <a:noAutofit/>
+                      </wps:bodyPr>
+                    </wps:wsp>
+                  </a:graphicData>
+                </a:graphic>
+              </wp:anchor>
+            </w:drawing>
+          </mc:Choice>
+          <mc:Fallback>
+            <w:pict>
+              <v:rect style="position:absolute;rotation:0;width:222.25pt;height:187.45pt;mso-wrap-distance-left:0pt;mso-wrap-distance-right:0pt;mso-wrap-distance-top:0pt;mso-wrap-distance-bottom:0pt;margin-top:0pt;mso-position-vertical-relative:text;margin-left:39.1pt;mso-position-horizontal-relative:text">
+                <v:textbox inset="0in,0in,0in,0in">
+                  <w:txbxContent>
+                    <w:p>
+                      <w:pPr>
+                        <w:pStyle w:val="Illustration"/>
+                        <w:spacing w:before="120" w:after="120"/>
+                        <w:rPr/>
+                      </w:pPr>
+                      <w:r>
+                        <w:rPr/>
+                        <w:t>Gamma = 0.999</w:t>
+                        <w:drawing>
+                          <wp:inline distT="0" distB="0" distL="0" distR="0">
+                            <wp:extent cx="2822575" cy="2118360"/>
+                            <wp:effectExtent l="0" t="0" r="0" b="0"/>
+                            <wp:docPr id="13" name="Bild6" descr=""/>
+                            <wp:cNvGraphicFramePr>
+                              <a:graphicFrameLocks xmlns:a="http://schemas.openxmlformats.org/drawingml/2006/main" noChangeAspect="1"/>
+                            </wp:cNvGraphicFramePr>
+                            <a:graphic xmlns:a="http://schemas.openxmlformats.org/drawingml/2006/main">
+                              <a:graphicData uri="http://schemas.openxmlformats.org/drawingml/2006/picture">
+                                <pic:pic xmlns:pic="http://schemas.openxmlformats.org/drawingml/2006/picture">
+                                  <pic:nvPicPr>
+                                    <pic:cNvPr id="13" name="Bild6" descr=""/>
+                                    <pic:cNvPicPr>
+                                      <a:picLocks noChangeAspect="1" noChangeArrowheads="1"/>
+                                    </pic:cNvPicPr>
+                                  </pic:nvPicPr>
+                                  <pic:blipFill>
+                                    <a:blip r:embed="rId8"/>
+                                    <a:stretch>
+                                      <a:fillRect/>
+                                    </a:stretch>
+                                  </pic:blipFill>
+                                  <pic:spPr bwMode="auto">
+                                    <a:xfrm>
+                                      <a:off x="0" y="0"/>
+                                      <a:ext cx="2822575" cy="2118360"/>
+                                    </a:xfrm>
+                                    <a:prstGeom prst="rect">
+                                      <a:avLst/>
+                                    </a:prstGeom>
+                                  </pic:spPr>
+                                </pic:pic>
+                              </a:graphicData>
+                            </a:graphic>
+                          </wp:inline>
+                        </w:drawing>
+                      </w:r>
+                    </w:p>
+                  </w:txbxContent>
+                </v:textbox>
+                <w10:wrap type="square" side="largest"/>
+              </v:rect>
+            </w:pict>
+          </mc:Fallback>
+        </mc:AlternateContent>
+      </w:r>
+    </w:p>
+    <w:p>
+      <w:pPr>
+        <w:pStyle w:val="ListParagraph"/>
+        <w:rPr>
+          <w:rFonts w:cs="Calibri"/>
+          <w:b/>
+          <w:b/>
+          <w:lang w:val="en-US"/>
+        </w:rPr>
+      </w:pPr>
+      <w:r>
+        <w:rPr/>
+      </w:r>
+    </w:p>
+    <w:p>
+      <w:pPr>
+        <w:pStyle w:val="ListParagraph"/>
+        <w:rPr>
+          <w:rFonts w:cs="Calibri"/>
+          <w:b/>
+          <w:b/>
+          <w:lang w:val="en-US"/>
+        </w:rPr>
+      </w:pPr>
+      <w:r>
+        <w:rPr>
+          <w:rFonts w:cs="Calibri"/>
+          <w:b/>
+          <w:lang w:val="en-US"/>
+        </w:rPr>
+      </w:r>
+    </w:p>
+    <w:p>
+      <w:pPr>
+        <w:pStyle w:val="ListParagraph"/>
+        <w:rPr>
+          <w:rFonts w:cs="Calibri"/>
+          <w:b/>
+          <w:b/>
+          <w:lang w:val="en-US"/>
+        </w:rPr>
+      </w:pPr>
+      <w:r>
+        <w:rPr>
+          <w:rFonts w:cs="Calibri"/>
+          <w:b/>
+          <w:lang w:val="en-US"/>
+        </w:rPr>
+      </w:r>
+    </w:p>
+    <w:p>
+      <w:pPr>
+        <w:pStyle w:val="ListParagraph"/>
+        <w:rPr>
+          <w:rFonts w:cs="Calibri"/>
+          <w:b/>
+          <w:b/>
+          <w:lang w:val="en-US"/>
+        </w:rPr>
+      </w:pPr>
+      <w:r>
+        <w:rPr>
+          <w:rFonts w:cs="Calibri"/>
+          <w:b/>
+          <w:lang w:val="en-US"/>
+        </w:rPr>
+      </w:r>
+    </w:p>
+    <w:p>
+      <w:pPr>
+        <w:pStyle w:val="ListParagraph"/>
+        <w:rPr>
+          <w:rFonts w:cs="Calibri"/>
+          <w:b/>
+          <w:b/>
+          <w:lang w:val="en-US"/>
+        </w:rPr>
+      </w:pPr>
+      <w:r>
+        <w:rPr>
+          <w:rFonts w:cs="Calibri"/>
+          <w:b/>
+          <w:lang w:val="en-US"/>
+        </w:rPr>
+      </w:r>
+    </w:p>
+    <w:p>
+      <w:pPr>
+        <w:pStyle w:val="ListParagraph"/>
+        <w:rPr>
+          <w:rFonts w:cs="Calibri"/>
+          <w:b/>
+          <w:b/>
+          <w:lang w:val="en-US"/>
+        </w:rPr>
+      </w:pPr>
+      <w:r>
+        <w:rPr>
+          <w:rFonts w:cs="Calibri"/>
+          <w:b/>
+          <w:lang w:val="en-US"/>
+        </w:rPr>
+      </w:r>
+    </w:p>
+    <w:p>
+      <w:pPr>
+        <w:pStyle w:val="ListParagraph"/>
+        <w:rPr>
+          <w:rFonts w:cs="Calibri"/>
+          <w:b/>
+          <w:b/>
+          <w:lang w:val="en-US"/>
+        </w:rPr>
+      </w:pPr>
+      <w:r>
+        <w:rPr>
+          <w:rFonts w:cs="Calibri"/>
+          <w:b/>
+          <w:lang w:val="en-US"/>
+        </w:rPr>
+      </w:r>
+    </w:p>
+    <w:p>
+      <w:pPr>
+        <w:pStyle w:val="ListParagraph"/>
+        <w:rPr>
+          <w:rFonts w:cs="Calibri"/>
+          <w:b/>
+          <w:b/>
+          <w:lang w:val="en-US"/>
+        </w:rPr>
+      </w:pPr>
+      <w:r>
+        <w:rPr>
+          <w:rFonts w:cs="Calibri"/>
+          <w:b/>
+          <w:lang w:val="en-US"/>
+        </w:rPr>
+      </w:r>
+    </w:p>
+    <w:p>
+      <w:pPr>
+        <w:pStyle w:val="ListParagraph"/>
+        <w:rPr>
+          <w:rFonts w:cs="Calibri"/>
+          <w:b/>
+          <w:b/>
+          <w:lang w:val="en-US"/>
+        </w:rPr>
+      </w:pPr>
+      <w:r>
+        <w:rPr>
+          <w:rFonts w:cs="Calibri"/>
+          <w:b/>
+          <w:lang w:val="en-US"/>
+        </w:rPr>
+      </w:r>
+    </w:p>
+    <w:p>
+      <w:pPr>
+        <w:pStyle w:val="ListParagraph"/>
+        <w:rPr>
+          <w:rFonts w:cs="Calibri"/>
+          <w:b/>
+          <w:b/>
+          <w:lang w:val="en-US"/>
+        </w:rPr>
+      </w:pPr>
+      <w:r>
+        <w:rPr>
+          <w:rFonts w:cs="Calibri"/>
+          <w:b/>
+          <w:lang w:val="en-US"/>
+        </w:rPr>
+      </w:r>
+    </w:p>
+    <w:p>
+      <w:pPr>
+        <w:pStyle w:val="ListParagraph"/>
+        <w:rPr>
+          <w:rFonts w:cs="Calibri"/>
+          <w:b/>
+          <w:b/>
+          <w:lang w:val="en-US"/>
+        </w:rPr>
+      </w:pPr>
+      <w:r>
+        <w:rPr>
+          <w:rFonts w:cs="Calibri"/>
+          <w:b/>
+          <w:lang w:val="en-US"/>
+        </w:rPr>
+      </w:r>
+    </w:p>
+    <w:p>
+      <w:pPr>
+        <w:pStyle w:val="ListParagraph"/>
+        <w:rPr>
+          <w:rFonts w:cs="Calibri"/>
+          <w:b/>
+          <w:b/>
+          <w:lang w:val="en-US"/>
+        </w:rPr>
+      </w:pPr>
+      <w:r>
+        <w:rPr>
+          <w:rFonts w:cs="Calibri"/>
+          <w:b/>
+          <w:lang w:val="en-US"/>
+        </w:rPr>
+      </w:r>
+    </w:p>
+    <w:p>
+      <w:pPr>
+        <w:pStyle w:val="ListParagraph"/>
+        <w:rPr>
+          <w:rFonts w:cs="Calibri"/>
+          <w:b/>
+          <w:b/>
+          <w:lang w:val="en-US"/>
+        </w:rPr>
+      </w:pPr>
+      <w:r>
+        <w:rPr>
+          <w:rFonts w:cs="Calibri"/>
+          <w:b/>
+          <w:lang w:val="en-US"/>
+        </w:rPr>
+      </w:r>
+    </w:p>
+    <w:p>
+      <w:pPr>
+        <w:pStyle w:val="ListParagraph"/>
+        <w:rPr>
+          <w:rFonts w:cs="Calibri"/>
+          <w:b/>
+          <w:b/>
+          <w:lang w:val="en-US"/>
+        </w:rPr>
+      </w:pPr>
+      <w:r>
+        <w:rPr>
+          <w:rFonts w:cs="Calibri"/>
+          <w:b/>
+          <w:lang w:val="en-US"/>
+        </w:rPr>
       </w:r>
     </w:p>
     <w:p>
@@ -1897,17 +3297,20 @@
         <w:pStyle w:val="ListParagraph"/>
         <w:rPr>
           <w:rFonts w:cs="Calibri"/>
-          <w:b/>
-          <w:b/>
-          <w:lang w:val="en-US"/>
-        </w:rPr>
-      </w:pPr>
-      <w:r>
-        <w:rPr>
-          <w:rFonts w:cs="Calibri"/>
-          <w:b/>
-          <w:lang w:val="en-US"/>
-        </w:rPr>
+          <w:b w:val="false"/>
+          <w:b w:val="false"/>
+          <w:bCs w:val="false"/>
+          <w:lang w:val="en-US"/>
+        </w:rPr>
+      </w:pPr>
+      <w:r>
+        <w:rPr>
+          <w:rFonts w:cs="Calibri"/>
+          <w:b w:val="false"/>
+          <w:bCs w:val="false"/>
+          <w:lang w:val="en-US"/>
+        </w:rPr>
+        <w:t>For motor skills in robots reinforcement learning can be very effective, since modeling this is very difficult and a clear reward signal is possible.</w:t>
       </w:r>
     </w:p>
     <w:p>
@@ -2003,7 +3406,91 @@
           <w:lang w:val="en-US"/>
         </w:rPr>
         <w:t>) influence “learning” and appearance of the Q- and V-functions?</w:t>
+      </w:r>
+    </w:p>
+    <w:p>
+      <w:pPr>
+        <w:pStyle w:val="ListParagraph"/>
+        <w:numPr>
+          <w:ilvl w:val="0"/>
+          <w:numId w:val="0"/>
+        </w:numPr>
+        <w:rPr>
+          <w:b w:val="false"/>
+          <w:b w:val="false"/>
+          <w:bCs w:val="false"/>
+        </w:rPr>
+      </w:pPr>
+      <w:r>
+        <w:rPr>
+          <w:rFonts w:cs="Calibri"/>
+          <w:b/>
+          <w:bCs/>
+          <w:lang w:val="en-US"/>
+        </w:rPr>
+        <w:t>Gamma</w:t>
+      </w:r>
+      <w:r>
+        <w:rPr>
+          <w:rFonts w:cs="Calibri"/>
+          <w:b w:val="false"/>
+          <w:bCs w:val="false"/>
+          <w:lang w:val="en-US"/>
+        </w:rPr>
+        <w:t>: Weighs future reward vs instant reward, increasing gamma increases focus on getting rewards further away.</w:t>
+      </w:r>
+    </w:p>
+    <w:p>
+      <w:pPr>
+        <w:pStyle w:val="ListParagraph"/>
+        <w:numPr>
+          <w:ilvl w:val="0"/>
+          <w:numId w:val="0"/>
+        </w:numPr>
+        <w:rPr/>
+      </w:pPr>
+      <w:r>
+        <w:rPr>
+          <w:rFonts w:cs="Calibri"/>
+          <w:b/>
+          <w:bCs/>
+          <w:lang w:val="en-US"/>
+        </w:rPr>
+        <w:t>Epsilon</w:t>
+      </w:r>
+      <w:r>
+        <w:rPr>
+          <w:rFonts w:cs="Calibri"/>
+          <w:b w:val="false"/>
+          <w:bCs w:val="false"/>
+          <w:lang w:val="en-US"/>
+        </w:rPr>
+        <w:t>: Exploitation vs exploration. For high values of epsilon a random action will often be selected, this makes the agent “explore” more. Lower values makes the agent “exploit” its knowledge, i.e. select moves that it thinks are optimal more often.</w:t>
+      </w:r>
+      <w:r>
+        <w:rPr>
+          <w:rFonts w:cs="Calibri"/>
+          <w:b/>
+          <w:lang w:val="en-US"/>
+        </w:rPr>
         <w:br/>
+      </w:r>
+      <w:r>
+        <w:rPr>
+          <w:rFonts w:cs="Calibri"/>
+          <w:b/>
+          <w:lang w:val="en-US"/>
+        </w:rPr>
+        <w:t>Alpha:</w:t>
+      </w:r>
+      <w:r>
+        <w:rPr>
+          <w:rFonts w:cs="Calibri"/>
+          <w:b w:val="false"/>
+          <w:bCs w:val="false"/>
+          <w:lang w:val="en-US"/>
+        </w:rPr>
+        <w:t xml:space="preserve"> The alpha term defines the learning rate, i.e. how much the agent believes its current Q values are accurate. For low values of alpha the agent is very certain of its Q, for high values the agent adapt its values rapidly from recent events.</w:t>
       </w:r>
     </w:p>
     <w:sectPr>
@@ -2041,6 +3528,7 @@
       </w:pPr>
       <w:rPr>
         <w:rFonts w:ascii="Courier New" w:hAnsi="Courier New" w:cs="Courier New" w:hint="default"/>
+        <w:rFonts w:cs="Courier New"/>
       </w:rPr>
     </w:lvl>
     <w:lvl w:ilvl="2">
@@ -2053,6 +3541,7 @@
       </w:pPr>
       <w:rPr>
         <w:rFonts w:ascii="Wingdings" w:hAnsi="Wingdings" w:cs="Wingdings" w:hint="default"/>
+        <w:rFonts w:cs="Wingdings"/>
       </w:rPr>
     </w:lvl>
     <w:lvl w:ilvl="3">
@@ -2065,6 +3554,7 @@
       </w:pPr>
       <w:rPr>
         <w:rFonts w:ascii="Symbol" w:hAnsi="Symbol" w:cs="Symbol" w:hint="default"/>
+        <w:rFonts w:cs="Symbol"/>
       </w:rPr>
     </w:lvl>
     <w:lvl w:ilvl="4">
@@ -2077,6 +3567,7 @@
       </w:pPr>
       <w:rPr>
         <w:rFonts w:ascii="Courier New" w:hAnsi="Courier New" w:cs="Courier New" w:hint="default"/>
+        <w:rFonts w:cs="Courier New"/>
       </w:rPr>
     </w:lvl>
     <w:lvl w:ilvl="5">
@@ -2089,6 +3580,7 @@
       </w:pPr>
       <w:rPr>
         <w:rFonts w:ascii="Wingdings" w:hAnsi="Wingdings" w:cs="Wingdings" w:hint="default"/>
+        <w:rFonts w:cs="Wingdings"/>
       </w:rPr>
     </w:lvl>
     <w:lvl w:ilvl="6">
@@ -2101,6 +3593,7 @@
       </w:pPr>
       <w:rPr>
         <w:rFonts w:ascii="Symbol" w:hAnsi="Symbol" w:cs="Symbol" w:hint="default"/>
+        <w:rFonts w:cs="Symbol"/>
       </w:rPr>
     </w:lvl>
     <w:lvl w:ilvl="7">
@@ -2113,6 +3606,7 @@
       </w:pPr>
       <w:rPr>
         <w:rFonts w:ascii="Courier New" w:hAnsi="Courier New" w:cs="Courier New" w:hint="default"/>
+        <w:rFonts w:cs="Courier New"/>
       </w:rPr>
     </w:lvl>
     <w:lvl w:ilvl="8">
@@ -2125,6 +3619,7 @@
       </w:pPr>
       <w:rPr>
         <w:rFonts w:ascii="Wingdings" w:hAnsi="Wingdings" w:cs="Wingdings" w:hint="default"/>
+        <w:rFonts w:cs="Wingdings"/>
       </w:rPr>
     </w:lvl>
   </w:abstractNum>
@@ -2262,7 +3757,6 @@
     <w:rPrDefault>
       <w:rPr>
         <w:rFonts w:ascii="Cambria" w:hAnsi="Cambria" w:eastAsia="ＭＳ 明朝" w:cs="" w:asciiTheme="minorHAnsi" w:cstheme="minorBidi" w:eastAsiaTheme="minorEastAsia" w:hAnsiTheme="minorHAnsi"/>
-        <w:sz w:val="24"/>
         <w:szCs w:val="24"/>
         <w:lang w:val="sv-SE" w:eastAsia="sv-SE" w:bidi="ar-SA"/>
       </w:rPr>
@@ -2646,7 +4140,7 @@
     </w:pPr>
     <w:rPr>
       <w:rFonts w:ascii="Calibri" w:hAnsi="Calibri" w:eastAsia="ＭＳ 明朝" w:cs="" w:cstheme="minorBidi" w:eastAsiaTheme="minorEastAsia"/>
-      <w:color w:val="auto"/>
+      <w:color w:val="00000A"/>
       <w:sz w:val="24"/>
       <w:szCs w:val="24"/>
       <w:lang w:val="sv-SE" w:eastAsia="sv-SE" w:bidi="ar-SA"/>
@@ -2723,6 +4217,27 @@
     <w:rsid w:val="00ee4732"/>
     <w:rPr>
       <w:color w:val="808080"/>
+    </w:rPr>
+  </w:style>
+  <w:style w:type="character" w:styleId="ListLabel1">
+    <w:name w:val="ListLabel 1"/>
+    <w:qFormat/>
+    <w:rPr>
+      <w:rFonts w:cs="Courier New"/>
+    </w:rPr>
+  </w:style>
+  <w:style w:type="character" w:styleId="ListLabel2">
+    <w:name w:val="ListLabel 2"/>
+    <w:qFormat/>
+    <w:rPr>
+      <w:rFonts w:cs="Wingdings"/>
+    </w:rPr>
+  </w:style>
+  <w:style w:type="character" w:styleId="ListLabel3">
+    <w:name w:val="ListLabel 3"/>
+    <w:qFormat/>
+    <w:rPr>
+      <w:rFonts w:cs="Symbol"/>
     </w:rPr>
   </w:style>
   <w:style w:type="paragraph" w:styleId="Rubrik">
@@ -2817,6 +4332,13 @@
       <w:ind w:left="720" w:hanging="0"/>
       <w:contextualSpacing/>
     </w:pPr>
+    <w:rPr/>
+  </w:style>
+  <w:style w:type="paragraph" w:styleId="Illustration">
+    <w:name w:val="Illustration"/>
+    <w:basedOn w:val="Bildtext"/>
+    <w:qFormat/>
+    <w:pPr/>
     <w:rPr/>
   </w:style>
   <w:style w:type="numbering" w:styleId="NoList" w:default="1">

</xml_diff>